<commit_message>
Added module 04 slides, and assignments.
</commit_message>
<xml_diff>
--- a/transducers_and_instrumentation/assignment/assignment-03.docx
+++ b/transducers_and_instrumentation/assignment/assignment-03.docx
@@ -93,10 +93,10 @@
             <v:path o:extrusionok="f" gradientshapeok="t" o:connecttype="rect"/>
             <o:lock v:ext="edit" aspectratio="t"/>
           </v:shapetype>
-          <v:shape id="_x0000_i1025" type="#_x0000_t75" style="width:448.7pt;height:100.8pt" o:ole="">
+          <v:shape id="_x0000_i1025" type="#_x0000_t75" style="width:448.5pt;height:100.5pt" o:ole="">
             <v:imagedata r:id="rId7" o:title=""/>
           </v:shape>
-          <o:OLEObject Type="Embed" ProgID="Paint.Picture" ShapeID="_x0000_i1025" DrawAspect="Content" ObjectID="_1705739522" r:id="rId8"/>
+          <o:OLEObject Type="Embed" ProgID="PBrush" ShapeID="_x0000_i1025" DrawAspect="Content" ObjectID="_1706401050" r:id="rId8"/>
         </w:object>
       </w:r>
     </w:p>
@@ -384,10 +384,10 @@
                 <w:color w:val="000000" w:themeColor="text1"/>
               </w:rPr>
               <w:object w:dxaOrig="4320" w:dyaOrig="3569" w14:anchorId="4978C011">
-                <v:shape id="_x0000_i1026" type="#_x0000_t75" style="width:226.35pt;height:187.2pt" o:ole="">
+                <v:shape id="_x0000_i1026" type="#_x0000_t75" style="width:226.5pt;height:187.5pt" o:ole="">
                   <v:imagedata r:id="rId9" o:title=""/>
                 </v:shape>
-                <o:OLEObject Type="Embed" ProgID="Paint.Picture" ShapeID="_x0000_i1026" DrawAspect="Content" ObjectID="_1705739523" r:id="rId10"/>
+                <o:OLEObject Type="Embed" ProgID="PBrush" ShapeID="_x0000_i1026" DrawAspect="Content" ObjectID="_1706401051" r:id="rId10"/>
               </w:object>
             </w:r>
           </w:p>
@@ -909,7 +909,6 @@
               <w:rPr>
                 <w:color w:val="000000" w:themeColor="text1"/>
               </w:rPr>
-              <w:lastRenderedPageBreak/>
               <w:t>(c)</w:t>
             </w:r>
           </w:p>
@@ -1031,10 +1030,10 @@
                 <w:color w:val="000000" w:themeColor="text1"/>
               </w:rPr>
               <w:object w:dxaOrig="14190" w:dyaOrig="6480" w14:anchorId="386D29B0">
-                <v:shape id="_x0000_i1027" type="#_x0000_t75" style="width:248.25pt;height:113.45pt" o:ole="">
+                <v:shape id="_x0000_i1027" type="#_x0000_t75" style="width:248.25pt;height:113.25pt" o:ole="">
                   <v:imagedata r:id="rId12" o:title=""/>
                 </v:shape>
-                <o:OLEObject Type="Embed" ProgID="Paint.Picture" ShapeID="_x0000_i1027" DrawAspect="Content" ObjectID="_1705739524" r:id="rId13"/>
+                <o:OLEObject Type="Embed" ProgID="PBrush" ShapeID="_x0000_i1027" DrawAspect="Content" ObjectID="_1706401052" r:id="rId13"/>
               </w:object>
             </w:r>
           </w:p>
@@ -1189,10 +1188,10 @@
                 <w:color w:val="000000" w:themeColor="text1"/>
               </w:rPr>
               <w:object w:dxaOrig="4320" w:dyaOrig="2410" w14:anchorId="4EE512CA">
-                <v:shape id="_x0000_i1028" type="#_x0000_t75" style="width:3in;height:120.4pt" o:ole="">
+                <v:shape id="_x0000_i1028" type="#_x0000_t75" style="width:3in;height:120.75pt" o:ole="">
                   <v:imagedata r:id="rId14" o:title=""/>
                 </v:shape>
-                <o:OLEObject Type="Embed" ProgID="Paint.Picture" ShapeID="_x0000_i1028" DrawAspect="Content" ObjectID="_1705739525" r:id="rId15"/>
+                <o:OLEObject Type="Embed" ProgID="PBrush" ShapeID="_x0000_i1028" DrawAspect="Content" ObjectID="_1706401053" r:id="rId15"/>
               </w:object>
             </w:r>
           </w:p>
@@ -1248,10 +1247,10 @@
           <w:color w:val="000000" w:themeColor="text1"/>
         </w:rPr>
         <w:object w:dxaOrig="3834" w:dyaOrig="4320" w14:anchorId="450E9EA8">
-          <v:shape id="_x0000_i1029" type="#_x0000_t75" style="width:362.3pt;height:145.15pt" o:ole="">
+          <v:shape id="_x0000_i1029" type="#_x0000_t75" style="width:362.25pt;height:145.5pt" o:ole="">
             <v:imagedata r:id="rId16" o:title=""/>
           </v:shape>
-          <o:OLEObject Type="Embed" ProgID="Paint.Picture" ShapeID="_x0000_i1029" DrawAspect="Content" ObjectID="_1705739526" r:id="rId17"/>
+          <o:OLEObject Type="Embed" ProgID="PBrush" ShapeID="_x0000_i1029" DrawAspect="Content" ObjectID="_1706401054" r:id="rId17"/>
         </w:object>
       </w:r>
     </w:p>
@@ -1288,10 +1287,10 @@
       </w:pPr>
       <w:r>
         <w:object w:dxaOrig="4320" w:dyaOrig="1948" w14:anchorId="1D510A8B">
-          <v:shape id="_x0000_i1030" type="#_x0000_t75" style="width:222.35pt;height:100.8pt" o:ole="">
+          <v:shape id="_x0000_i1030" type="#_x0000_t75" style="width:222pt;height:100.5pt" o:ole="">
             <v:imagedata r:id="rId18" o:title=""/>
           </v:shape>
-          <o:OLEObject Type="Embed" ProgID="Paint.Picture" ShapeID="_x0000_i1030" DrawAspect="Content" ObjectID="_1705739527" r:id="rId19"/>
+          <o:OLEObject Type="Embed" ProgID="PBrush" ShapeID="_x0000_i1030" DrawAspect="Content" ObjectID="_1706401055" r:id="rId19"/>
         </w:object>
       </w:r>
     </w:p>
@@ -1307,10 +1306,7 @@
         <w:ind w:left="426"/>
       </w:pPr>
       <w:r>
-        <w:t xml:space="preserve">What should be the input and output impedance of a current amplifier to </w:t>
-      </w:r>
-      <w:r>
-        <w:t>avoid loading at its input and output ports? Draw the equivalent circuit for a real current amplifier and explain your answer.</w:t>
+        <w:t xml:space="preserve">What should be the input and output impedance of a current amplifier to avoid loading at its input and output ports? </w:t>
       </w:r>
     </w:p>
     <w:sectPr>
@@ -1346,6 +1342,13 @@
       </w:r>
     </w:p>
   </w:endnote>
+  <w:endnote w:type="continuationNotice" w:id="1">
+    <w:p>
+      <w:pPr>
+        <w:spacing w:after="0" w:line="240" w:lineRule="auto"/>
+      </w:pPr>
+    </w:p>
+  </w:endnote>
 </w:endnotes>
 </file>
 
@@ -1369,6 +1372,13 @@
       <w:r>
         <w:continuationSeparator/>
       </w:r>
+    </w:p>
+  </w:footnote>
+  <w:footnote w:type="continuationNotice" w:id="1">
+    <w:p>
+      <w:pPr>
+        <w:spacing w:after="0" w:line="240" w:lineRule="auto"/>
+      </w:pPr>
     </w:p>
   </w:footnote>
 </w:footnotes>

</xml_diff>